<commit_message>
primer formulario listo sin programacion
</commit_message>
<xml_diff>
--- a/Formularios_rose (1).docx
+++ b/Formularios_rose (1).docx
@@ -1,17 +1,19 @@
 
 <file path=word/document.xml><?xml version="1.0" encoding="utf-8"?>
-<w:document xmlns:wpc="http://schemas.microsoft.com/office/word/2010/wordprocessingCanvas" xmlns:mc="http://schemas.openxmlformats.org/markup-compatibility/2006" xmlns:o="urn:schemas-microsoft-com:office:office" xmlns:r="http://schemas.openxmlformats.org/officeDocument/2006/relationships" xmlns:m="http://schemas.openxmlformats.org/officeDocument/2006/math" xmlns:v="urn:schemas-microsoft-com:vml" xmlns:wp14="http://schemas.microsoft.com/office/word/2010/wordprocessingDrawing" xmlns:wp="http://schemas.openxmlformats.org/drawingml/2006/wordprocessingDrawing" xmlns:w10="urn:schemas-microsoft-com:office:word" xmlns:w="http://schemas.openxmlformats.org/wordprocessingml/2006/main" xmlns:w14="http://schemas.microsoft.com/office/word/2010/wordml" xmlns:w15="http://schemas.microsoft.com/office/word/2012/wordml" xmlns:wpg="http://schemas.microsoft.com/office/word/2010/wordprocessingGroup" xmlns:wpi="http://schemas.microsoft.com/office/word/2010/wordprocessingInk" xmlns:wne="http://schemas.microsoft.com/office/word/2006/wordml" xmlns:wps="http://schemas.microsoft.com/office/word/2010/wordprocessingShape" mc:Ignorable="w14 w15 wp14">
+<w:document xmlns:wpc="http://schemas.microsoft.com/office/word/2010/wordprocessingCanvas" xmlns:mo="http://schemas.microsoft.com/office/mac/office/2008/main" xmlns:mc="http://schemas.openxmlformats.org/markup-compatibility/2006" xmlns:mv="urn:schemas-microsoft-com:mac:vml" xmlns:o="urn:schemas-microsoft-com:office:office" xmlns:r="http://schemas.openxmlformats.org/officeDocument/2006/relationships" xmlns:m="http://schemas.openxmlformats.org/officeDocument/2006/math" xmlns:v="urn:schemas-microsoft-com:vml" xmlns:wp14="http://schemas.microsoft.com/office/word/2010/wordprocessingDrawing" xmlns:wp="http://schemas.openxmlformats.org/drawingml/2006/wordprocessingDrawing" xmlns:w10="urn:schemas-microsoft-com:office:word" xmlns:w="http://schemas.openxmlformats.org/wordprocessingml/2006/main" xmlns:w14="http://schemas.microsoft.com/office/word/2010/wordml" xmlns:w15="http://schemas.microsoft.com/office/word/2012/wordml" xmlns:wpg="http://schemas.microsoft.com/office/word/2010/wordprocessingGroup" xmlns:wpi="http://schemas.microsoft.com/office/word/2010/wordprocessingInk" xmlns:wne="http://schemas.microsoft.com/office/word/2006/wordml" xmlns:wps="http://schemas.microsoft.com/office/word/2010/wordprocessingShape" mc:Ignorable="w14 w15 wp14">
   <w:body>
     <w:p>
       <w:pPr>
         <w:rPr>
           <w:b/>
+          <w:highlight w:val="yellow"/>
           <w:u w:val="single"/>
         </w:rPr>
       </w:pPr>
       <w:r>
         <w:rPr>
           <w:b/>
+          <w:highlight w:val="yellow"/>
           <w:u w:val="single"/>
         </w:rPr>
         <w:t>Clientes</w:t>
@@ -21,55 +23,115 @@
       <w:pPr>
         <w:rPr>
           <w:b/>
+          <w:highlight w:val="yellow"/>
         </w:rPr>
       </w:pPr>
       <w:r>
         <w:rPr>
           <w:b/>
+          <w:highlight w:val="yellow"/>
         </w:rPr>
         <w:t xml:space="preserve">En Rose Joyeros Escazú queremos brindarle el mejor servicio y la mejor atención, complete el siguiente formulario y así podrá obtener información de promociones y descuentos de nuestra mercadería. </w:t>
       </w:r>
     </w:p>
     <w:p>
-      <w:r>
+      <w:pPr>
+        <w:rPr>
+          <w:highlight w:val="yellow"/>
+        </w:rPr>
+      </w:pPr>
+      <w:r>
+        <w:rPr>
+          <w:highlight w:val="yellow"/>
+        </w:rPr>
         <w:t>*</w:t>
       </w:r>
       <w:r>
+        <w:rPr>
+          <w:highlight w:val="yellow"/>
+        </w:rPr>
         <w:t>Nombre:</w:t>
       </w:r>
     </w:p>
     <w:p>
-      <w:r>
+      <w:pPr>
+        <w:rPr>
+          <w:highlight w:val="yellow"/>
+        </w:rPr>
+      </w:pPr>
+      <w:r>
+        <w:rPr>
+          <w:highlight w:val="yellow"/>
+        </w:rPr>
         <w:t>*</w:t>
       </w:r>
       <w:r>
+        <w:rPr>
+          <w:highlight w:val="yellow"/>
+        </w:rPr>
         <w:t>Correo:</w:t>
       </w:r>
     </w:p>
     <w:p>
-      <w:r>
+      <w:pPr>
+        <w:rPr>
+          <w:highlight w:val="yellow"/>
+        </w:rPr>
+      </w:pPr>
+      <w:r>
+        <w:rPr>
+          <w:highlight w:val="yellow"/>
+        </w:rPr>
         <w:t>*</w:t>
       </w:r>
       <w:r>
+        <w:rPr>
+          <w:highlight w:val="yellow"/>
+        </w:rPr>
         <w:t>Lugar de residencia:</w:t>
       </w:r>
     </w:p>
     <w:p>
-      <w:r>
+      <w:pPr>
+        <w:rPr>
+          <w:highlight w:val="yellow"/>
+        </w:rPr>
+      </w:pPr>
+      <w:r>
+        <w:rPr>
+          <w:highlight w:val="yellow"/>
+        </w:rPr>
         <w:t>*</w:t>
       </w:r>
       <w:r>
+        <w:rPr>
+          <w:highlight w:val="yellow"/>
+        </w:rPr>
         <w:t>Celular:</w:t>
       </w:r>
     </w:p>
     <w:p>
-      <w:r>
+      <w:pPr>
+        <w:rPr>
+          <w:highlight w:val="yellow"/>
+        </w:rPr>
+      </w:pPr>
+      <w:r>
+        <w:rPr>
+          <w:highlight w:val="yellow"/>
+        </w:rPr>
         <w:t>*</w:t>
       </w:r>
       <w:r>
+        <w:rPr>
+          <w:highlight w:val="yellow"/>
+        </w:rPr>
         <w:t>*</w:t>
       </w:r>
       <w:r>
+        <w:rPr>
+          <w:highlight w:val="yellow"/>
+        </w:rPr>
         <w:t>Productos de interés:</w:t>
       </w:r>
     </w:p>
@@ -80,40 +142,50 @@
           <w:ilvl w:val="0"/>
           <w:numId w:val="1"/>
         </w:numPr>
-      </w:pPr>
-      <w:proofErr w:type="spellStart"/>
-      <w:r>
-        <w:t>Rolex</w:t>
-      </w:r>
-      <w:proofErr w:type="spellEnd"/>
-      <w:r>
-        <w:t xml:space="preserve"> </w:t>
-      </w:r>
-      <w:r>
+        <w:rPr>
+          <w:highlight w:val="yellow"/>
+        </w:rPr>
+      </w:pPr>
+      <w:r>
+        <w:rPr>
+          <w:highlight w:val="yellow"/>
+        </w:rPr>
+        <w:t xml:space="preserve">Rolex </w:t>
+      </w:r>
+      <w:r>
+        <w:rPr>
+          <w:highlight w:val="yellow"/>
+        </w:rPr>
         <w:t>$</w:t>
       </w:r>
       <w:r>
-        <w:t xml:space="preserve">6000 </w:t>
-      </w:r>
-      <w:r>
-        <w:t xml:space="preserve">a </w:t>
-      </w:r>
-      <w:r>
-        <w:t xml:space="preserve">$38000 </w:t>
-      </w:r>
-    </w:p>
-    <w:p>
-      <w:pPr>
-        <w:pStyle w:val="Prrafodelista"/>
-        <w:numPr>
-          <w:ilvl w:val="0"/>
-          <w:numId w:val="1"/>
-        </w:numPr>
-      </w:pPr>
-      <w:r>
+        <w:rPr>
+          <w:highlight w:val="yellow"/>
+        </w:rPr>
+        <w:t xml:space="preserve">6000 a $38000 </w:t>
+      </w:r>
+    </w:p>
+    <w:p>
+      <w:pPr>
+        <w:pStyle w:val="Prrafodelista"/>
+        <w:numPr>
+          <w:ilvl w:val="0"/>
+          <w:numId w:val="1"/>
+        </w:numPr>
+        <w:rPr>
+          <w:highlight w:val="yellow"/>
+        </w:rPr>
+      </w:pPr>
+      <w:r>
+        <w:rPr>
+          <w:highlight w:val="yellow"/>
+        </w:rPr>
         <w:t>Tudor $3000  a $</w:t>
       </w:r>
       <w:r>
+        <w:rPr>
+          <w:highlight w:val="yellow"/>
+        </w:rPr>
         <w:t>5500</w:t>
       </w:r>
     </w:p>
@@ -124,16 +196,20 @@
           <w:ilvl w:val="0"/>
           <w:numId w:val="1"/>
         </w:numPr>
-      </w:pPr>
-      <w:proofErr w:type="spellStart"/>
-      <w:r>
-        <w:t>Charriol</w:t>
-      </w:r>
-      <w:proofErr w:type="spellEnd"/>
-      <w:r>
-        <w:t xml:space="preserve"> $2250 a $</w:t>
-      </w:r>
-      <w:r>
+        <w:rPr>
+          <w:highlight w:val="yellow"/>
+        </w:rPr>
+      </w:pPr>
+      <w:r>
+        <w:rPr>
+          <w:highlight w:val="yellow"/>
+        </w:rPr>
+        <w:t>Charriol $2250 a $</w:t>
+      </w:r>
+      <w:r>
+        <w:rPr>
+          <w:highlight w:val="yellow"/>
+        </w:rPr>
         <w:t>4000</w:t>
       </w:r>
     </w:p>
@@ -144,220 +220,209 @@
           <w:ilvl w:val="0"/>
           <w:numId w:val="1"/>
         </w:numPr>
-      </w:pPr>
-      <w:r>
-        <w:t xml:space="preserve">Anillos compromiso $700 </w:t>
-      </w:r>
-      <w:r>
-        <w:t>a $2200</w:t>
-      </w:r>
-    </w:p>
-    <w:p>
-      <w:pPr>
-        <w:pStyle w:val="Prrafodelista"/>
-        <w:numPr>
-          <w:ilvl w:val="0"/>
-          <w:numId w:val="1"/>
-        </w:numPr>
-      </w:pPr>
-      <w:r>
-        <w:t xml:space="preserve">Matrimonio $590 </w:t>
-      </w:r>
-      <w:r>
-        <w:t>a $1200</w:t>
-      </w:r>
-    </w:p>
-    <w:p>
-      <w:pPr>
-        <w:pStyle w:val="Prrafodelista"/>
-        <w:numPr>
-          <w:ilvl w:val="0"/>
-          <w:numId w:val="1"/>
-        </w:numPr>
-      </w:pPr>
-      <w:r>
-        <w:t xml:space="preserve">Anillos de dama </w:t>
-      </w:r>
-      <w:r>
-        <w:t xml:space="preserve">$ 650 </w:t>
-      </w:r>
-      <w:r>
-        <w:t>a $5000</w:t>
-      </w:r>
-    </w:p>
-    <w:p>
-      <w:pPr>
-        <w:pStyle w:val="Prrafodelista"/>
-        <w:numPr>
-          <w:ilvl w:val="0"/>
-          <w:numId w:val="1"/>
-        </w:numPr>
-      </w:pPr>
-      <w:r>
-        <w:t>Aretes  d</w:t>
-      </w:r>
-      <w:r>
-        <w:t>e b</w:t>
-      </w:r>
-      <w:r>
-        <w:t>e</w:t>
-      </w:r>
-      <w:r>
-        <w:t>b</w:t>
-      </w:r>
-      <w:r>
-        <w:t>é</w:t>
-      </w:r>
-      <w:r>
-        <w:t xml:space="preserve"> $64 </w:t>
-      </w:r>
-      <w:r>
-        <w:t xml:space="preserve">a </w:t>
-      </w:r>
-      <w:r>
-        <w:t xml:space="preserve">$298 </w:t>
-      </w:r>
-    </w:p>
-    <w:p>
-      <w:pPr>
-        <w:pStyle w:val="Prrafodelista"/>
-        <w:numPr>
-          <w:ilvl w:val="0"/>
-          <w:numId w:val="1"/>
-        </w:numPr>
-      </w:pPr>
-      <w:r>
-        <w:t xml:space="preserve">Aretes  de </w:t>
-      </w:r>
-      <w:r>
-        <w:t>Dama</w:t>
-      </w:r>
-      <w:r>
-        <w:t xml:space="preserve"> </w:t>
-      </w:r>
-      <w:proofErr w:type="spellStart"/>
-      <w:r>
-        <w:t>Hug</w:t>
-      </w:r>
-      <w:r>
-        <w:t>g</w:t>
-      </w:r>
-      <w:r>
-        <w:t>ies</w:t>
-      </w:r>
-      <w:proofErr w:type="spellEnd"/>
-      <w:r>
-        <w:t xml:space="preserve"> $250 </w:t>
-      </w:r>
-      <w:r>
-        <w:t xml:space="preserve">a </w:t>
-      </w:r>
-      <w:r>
-        <w:t>$9900</w:t>
-      </w:r>
-    </w:p>
-    <w:p>
-      <w:pPr>
-        <w:pStyle w:val="Prrafodelista"/>
-        <w:numPr>
-          <w:ilvl w:val="0"/>
-          <w:numId w:val="1"/>
-        </w:numPr>
-      </w:pPr>
-      <w:r>
-        <w:t>Perlas $300 a</w:t>
-      </w:r>
-      <w:r>
-        <w:t xml:space="preserve"> $700  </w:t>
-      </w:r>
-    </w:p>
-    <w:p>
-      <w:pPr>
-        <w:pStyle w:val="Prrafodelista"/>
-        <w:numPr>
-          <w:ilvl w:val="0"/>
-          <w:numId w:val="1"/>
-        </w:numPr>
-      </w:pPr>
-      <w:r>
-        <w:t>Dijes $580 a</w:t>
-      </w:r>
-      <w:r>
-        <w:t xml:space="preserve"> $1300</w:t>
-      </w:r>
-    </w:p>
-    <w:p>
-      <w:pPr>
-        <w:pStyle w:val="Prrafodelista"/>
-        <w:numPr>
-          <w:ilvl w:val="0"/>
-          <w:numId w:val="1"/>
-        </w:numPr>
-      </w:pPr>
-      <w:r>
-        <w:t xml:space="preserve">Juegos </w:t>
-      </w:r>
-      <w:r>
-        <w:t xml:space="preserve">$2300 </w:t>
-      </w:r>
-      <w:r>
-        <w:t xml:space="preserve">a </w:t>
-      </w:r>
-      <w:r>
-        <w:t>$7800</w:t>
-      </w:r>
-    </w:p>
-    <w:p>
-      <w:pPr>
-        <w:pStyle w:val="Prrafodelista"/>
-        <w:numPr>
-          <w:ilvl w:val="0"/>
-          <w:numId w:val="1"/>
-        </w:numPr>
-      </w:pPr>
-      <w:r>
-        <w:t xml:space="preserve">Collares </w:t>
-      </w:r>
-      <w:r>
-        <w:t xml:space="preserve">$900 </w:t>
-      </w:r>
-      <w:r>
-        <w:t>a</w:t>
-      </w:r>
-      <w:r>
-        <w:t>$ 1800</w:t>
-      </w:r>
-    </w:p>
-    <w:p>
-      <w:pPr>
-        <w:pStyle w:val="Prrafodelista"/>
-        <w:numPr>
-          <w:ilvl w:val="0"/>
-          <w:numId w:val="1"/>
-        </w:numPr>
-      </w:pPr>
-      <w:r>
+        <w:rPr>
+          <w:highlight w:val="yellow"/>
+        </w:rPr>
+      </w:pPr>
+      <w:r>
+        <w:rPr>
+          <w:highlight w:val="yellow"/>
+        </w:rPr>
+        <w:t>Anillos compromiso $700 a $2200</w:t>
+      </w:r>
+    </w:p>
+    <w:p>
+      <w:pPr>
+        <w:pStyle w:val="Prrafodelista"/>
+        <w:numPr>
+          <w:ilvl w:val="0"/>
+          <w:numId w:val="1"/>
+        </w:numPr>
+        <w:rPr>
+          <w:highlight w:val="yellow"/>
+        </w:rPr>
+      </w:pPr>
+      <w:r>
+        <w:rPr>
+          <w:highlight w:val="yellow"/>
+        </w:rPr>
+        <w:t>Matrimonio $590 a $1200</w:t>
+      </w:r>
+    </w:p>
+    <w:p>
+      <w:pPr>
+        <w:pStyle w:val="Prrafodelista"/>
+        <w:numPr>
+          <w:ilvl w:val="0"/>
+          <w:numId w:val="1"/>
+        </w:numPr>
+        <w:rPr>
+          <w:highlight w:val="yellow"/>
+        </w:rPr>
+      </w:pPr>
+      <w:r>
+        <w:rPr>
+          <w:highlight w:val="yellow"/>
+        </w:rPr>
+        <w:t>Anillos de dama $ 650 a $5000</w:t>
+      </w:r>
+    </w:p>
+    <w:p>
+      <w:pPr>
+        <w:pStyle w:val="Prrafodelista"/>
+        <w:numPr>
+          <w:ilvl w:val="0"/>
+          <w:numId w:val="1"/>
+        </w:numPr>
+        <w:rPr>
+          <w:highlight w:val="yellow"/>
+        </w:rPr>
+      </w:pPr>
+      <w:r>
+        <w:rPr>
+          <w:highlight w:val="yellow"/>
+        </w:rPr>
+        <w:t xml:space="preserve">Aretes  de bebé $64 a $298 </w:t>
+      </w:r>
+    </w:p>
+    <w:p>
+      <w:pPr>
+        <w:pStyle w:val="Prrafodelista"/>
+        <w:numPr>
+          <w:ilvl w:val="0"/>
+          <w:numId w:val="1"/>
+        </w:numPr>
+        <w:rPr>
+          <w:highlight w:val="yellow"/>
+        </w:rPr>
+      </w:pPr>
+      <w:r>
+        <w:rPr>
+          <w:highlight w:val="yellow"/>
+        </w:rPr>
+        <w:t>Aretes  de Dama Huggies $250 a $9900</w:t>
+      </w:r>
+    </w:p>
+    <w:p>
+      <w:pPr>
+        <w:pStyle w:val="Prrafodelista"/>
+        <w:numPr>
+          <w:ilvl w:val="0"/>
+          <w:numId w:val="1"/>
+        </w:numPr>
+        <w:rPr>
+          <w:highlight w:val="yellow"/>
+        </w:rPr>
+      </w:pPr>
+      <w:r>
+        <w:rPr>
+          <w:highlight w:val="yellow"/>
+        </w:rPr>
+        <w:t xml:space="preserve">Perlas $300 a $700  </w:t>
+      </w:r>
+    </w:p>
+    <w:p>
+      <w:pPr>
+        <w:pStyle w:val="Prrafodelista"/>
+        <w:numPr>
+          <w:ilvl w:val="0"/>
+          <w:numId w:val="1"/>
+        </w:numPr>
+        <w:rPr>
+          <w:highlight w:val="yellow"/>
+        </w:rPr>
+      </w:pPr>
+      <w:r>
+        <w:rPr>
+          <w:highlight w:val="yellow"/>
+        </w:rPr>
+        <w:t>Dijes $580 a $1300</w:t>
+      </w:r>
+    </w:p>
+    <w:p>
+      <w:pPr>
+        <w:pStyle w:val="Prrafodelista"/>
+        <w:numPr>
+          <w:ilvl w:val="0"/>
+          <w:numId w:val="1"/>
+        </w:numPr>
+        <w:rPr>
+          <w:highlight w:val="yellow"/>
+        </w:rPr>
+      </w:pPr>
+      <w:r>
+        <w:rPr>
+          <w:highlight w:val="yellow"/>
+        </w:rPr>
+        <w:t>Juegos $2300 a $7800</w:t>
+      </w:r>
+    </w:p>
+    <w:p>
+      <w:pPr>
+        <w:pStyle w:val="Prrafodelista"/>
+        <w:numPr>
+          <w:ilvl w:val="0"/>
+          <w:numId w:val="1"/>
+        </w:numPr>
+        <w:rPr>
+          <w:highlight w:val="yellow"/>
+        </w:rPr>
+      </w:pPr>
+      <w:r>
+        <w:rPr>
+          <w:highlight w:val="yellow"/>
+        </w:rPr>
+        <w:t>Collares $900 a$ 1800</w:t>
+      </w:r>
+    </w:p>
+    <w:p>
+      <w:pPr>
+        <w:pStyle w:val="Prrafodelista"/>
+        <w:numPr>
+          <w:ilvl w:val="0"/>
+          <w:numId w:val="1"/>
+        </w:numPr>
+        <w:rPr>
+          <w:highlight w:val="yellow"/>
+        </w:rPr>
+      </w:pPr>
+      <w:r>
+        <w:rPr>
+          <w:highlight w:val="yellow"/>
+        </w:rPr>
         <w:t xml:space="preserve">Pulseras Aros </w:t>
       </w:r>
       <w:r>
-        <w:t xml:space="preserve"> $350 </w:t>
-      </w:r>
-      <w:r>
-        <w:t xml:space="preserve">a </w:t>
-      </w:r>
-      <w:r>
-        <w:t>$ 8000</w:t>
-      </w:r>
-    </w:p>
-    <w:p/>
-    <w:p>
-      <w:pPr>
-        <w:pStyle w:val="Prrafodelista"/>
-      </w:pPr>
-      <w:r>
+        <w:rPr>
+          <w:highlight w:val="yellow"/>
+        </w:rPr>
+        <w:t xml:space="preserve"> $350 a $ 8000</w:t>
+      </w:r>
+    </w:p>
+    <w:p>
+      <w:pPr>
+        <w:rPr>
+          <w:highlight w:val="yellow"/>
+        </w:rPr>
+      </w:pPr>
+    </w:p>
+    <w:p>
+      <w:pPr>
+        <w:pStyle w:val="Prrafodelista"/>
+        <w:rPr>
+          <w:highlight w:val="yellow"/>
+        </w:rPr>
+      </w:pPr>
+      <w:r>
+        <w:rPr>
+          <w:highlight w:val="yellow"/>
+        </w:rPr>
         <w:t>*</w:t>
       </w:r>
       <w:r>
+        <w:rPr>
+          <w:highlight w:val="yellow"/>
+        </w:rPr>
         <w:t>requerido</w:t>
       </w:r>
     </w:p>
@@ -366,6 +431,9 @@
         <w:pStyle w:val="Prrafodelista"/>
       </w:pPr>
       <w:r>
+        <w:rPr>
+          <w:highlight w:val="yellow"/>
+        </w:rPr>
         <w:t>** requerido productos de interés</w:t>
       </w:r>
     </w:p>
@@ -377,7 +445,6 @@
     <w:p/>
     <w:p/>
     <w:p/>
-    <w:p/>
     <w:p>
       <w:pPr>
         <w:rPr>
@@ -506,13 +573,8 @@
           <w:numId w:val="1"/>
         </w:numPr>
       </w:pPr>
-      <w:proofErr w:type="spellStart"/>
-      <w:r>
-        <w:t>Rolex</w:t>
-      </w:r>
-      <w:proofErr w:type="spellEnd"/>
-      <w:r>
-        <w:t xml:space="preserve"> $6000 a $38000 </w:t>
+      <w:r>
+        <w:t xml:space="preserve">Rolex $6000 a $38000 </w:t>
       </w:r>
     </w:p>
     <w:p>
@@ -535,13 +597,8 @@
           <w:numId w:val="1"/>
         </w:numPr>
       </w:pPr>
-      <w:proofErr w:type="spellStart"/>
-      <w:r>
-        <w:t>Charriol</w:t>
-      </w:r>
-      <w:proofErr w:type="spellEnd"/>
-      <w:r>
-        <w:t xml:space="preserve"> $2250 a $4000</w:t>
+      <w:r>
+        <w:t>Charriol $2250 a $4000</w:t>
       </w:r>
     </w:p>
     <w:p>
@@ -589,15 +646,7 @@
         </w:numPr>
       </w:pPr>
       <w:r>
-        <w:t xml:space="preserve">Aretes  de Dama </w:t>
-      </w:r>
-      <w:proofErr w:type="spellStart"/>
-      <w:r>
-        <w:t>Huggies</w:t>
-      </w:r>
-      <w:proofErr w:type="spellEnd"/>
-      <w:r>
-        <w:t xml:space="preserve"> $250 a $9900</w:t>
+        <w:t>Aretes  de Dama Huggies $250 a $9900</w:t>
       </w:r>
     </w:p>
     <w:p>
@@ -635,6 +684,8 @@
       <w:r>
         <w:t>Juegos $2300 a $7800</w:t>
       </w:r>
+      <w:bookmarkStart w:id="0" w:name="_GoBack"/>
+      <w:bookmarkEnd w:id="0"/>
     </w:p>
     <w:p>
       <w:pPr>
@@ -669,8 +720,6 @@
       <w:r>
         <w:t>*requerido</w:t>
       </w:r>
-      <w:bookmarkStart w:id="0" w:name="_GoBack"/>
-      <w:bookmarkEnd w:id="0"/>
     </w:p>
     <w:p>
       <w:pPr>
@@ -692,8 +741,8 @@
 </file>
 
 <file path=word/numbering.xml><?xml version="1.0" encoding="utf-8"?>
-<w:numbering xmlns:wpc="http://schemas.microsoft.com/office/word/2010/wordprocessingCanvas" xmlns:mc="http://schemas.openxmlformats.org/markup-compatibility/2006" xmlns:o="urn:schemas-microsoft-com:office:office" xmlns:r="http://schemas.openxmlformats.org/officeDocument/2006/relationships" xmlns:m="http://schemas.openxmlformats.org/officeDocument/2006/math" xmlns:v="urn:schemas-microsoft-com:vml" xmlns:wp14="http://schemas.microsoft.com/office/word/2010/wordprocessingDrawing" xmlns:wp="http://schemas.openxmlformats.org/drawingml/2006/wordprocessingDrawing" xmlns:w10="urn:schemas-microsoft-com:office:word" xmlns:w="http://schemas.openxmlformats.org/wordprocessingml/2006/main" xmlns:w14="http://schemas.microsoft.com/office/word/2010/wordml" xmlns:w15="http://schemas.microsoft.com/office/word/2012/wordml" xmlns:wpg="http://schemas.microsoft.com/office/word/2010/wordprocessingGroup" xmlns:wpi="http://schemas.microsoft.com/office/word/2010/wordprocessingInk" xmlns:wne="http://schemas.microsoft.com/office/word/2006/wordml" xmlns:wps="http://schemas.microsoft.com/office/word/2010/wordprocessingShape" mc:Ignorable="w14 w15 wp14">
-  <w:abstractNum w:abstractNumId="0" w15:restartNumberingAfterBreak="0">
+<w:numbering xmlns:wpc="http://schemas.microsoft.com/office/word/2010/wordprocessingCanvas" xmlns:mo="http://schemas.microsoft.com/office/mac/office/2008/main" xmlns:mc="http://schemas.openxmlformats.org/markup-compatibility/2006" xmlns:mv="urn:schemas-microsoft-com:mac:vml" xmlns:o="urn:schemas-microsoft-com:office:office" xmlns:r="http://schemas.openxmlformats.org/officeDocument/2006/relationships" xmlns:m="http://schemas.openxmlformats.org/officeDocument/2006/math" xmlns:v="urn:schemas-microsoft-com:vml" xmlns:wp14="http://schemas.microsoft.com/office/word/2010/wordprocessingDrawing" xmlns:wp="http://schemas.openxmlformats.org/drawingml/2006/wordprocessingDrawing" xmlns:w10="urn:schemas-microsoft-com:office:word" xmlns:w="http://schemas.openxmlformats.org/wordprocessingml/2006/main" xmlns:w14="http://schemas.microsoft.com/office/word/2010/wordml" xmlns:w15="http://schemas.microsoft.com/office/word/2012/wordml" xmlns:wpg="http://schemas.microsoft.com/office/word/2010/wordprocessingGroup" xmlns:wpi="http://schemas.microsoft.com/office/word/2010/wordprocessingInk" xmlns:wne="http://schemas.microsoft.com/office/word/2006/wordml" xmlns:wps="http://schemas.microsoft.com/office/word/2010/wordprocessingShape" mc:Ignorable="w14 w15 wp14">
+  <w:abstractNum w:abstractNumId="0">
     <w:nsid w:val="20657DF7"/>
     <w:multiLevelType w:val="hybridMultilevel"/>
     <w:tmpl w:val="6DC6AB9A"/>
@@ -806,7 +855,7 @@
       </w:rPr>
     </w:lvl>
   </w:abstractNum>
-  <w:abstractNum w:abstractNumId="1" w15:restartNumberingAfterBreak="0">
+  <w:abstractNum w:abstractNumId="1">
     <w:nsid w:val="50F91FEF"/>
     <w:multiLevelType w:val="hybridMultilevel"/>
     <w:tmpl w:val="F2682CAA"/>
@@ -944,7 +993,7 @@
       </w:pPr>
     </w:pPrDefault>
   </w:docDefaults>
-  <w:latentStyles w:defLockedState="0" w:defUIPriority="99" w:defSemiHidden="0" w:defUnhideWhenUsed="0" w:defQFormat="0" w:count="371">
+  <w:latentStyles w:defLockedState="0" w:defUIPriority="99" w:defSemiHidden="0" w:defUnhideWhenUsed="0" w:defQFormat="0" w:count="380">
     <w:lsdException w:name="Normal" w:uiPriority="0" w:qFormat="1"/>
     <w:lsdException w:name="heading 1" w:uiPriority="9" w:qFormat="1"/>
     <w:lsdException w:name="heading 2" w:semiHidden="1" w:uiPriority="9" w:unhideWhenUsed="1" w:qFormat="1"/>

</xml_diff>